<commit_message>
update Jim Berger discussant
</commit_message>
<xml_diff>
--- a/Schedule.docx
+++ b/Schedule.docx
@@ -16,6 +16,7 @@
           <w:lang w:val="en-GB"/>
         </w:rPr>
       </w:pPr>
+      <w:proofErr w:type="spellStart"/>
       <w:r>
         <w:rPr>
           <w:rFonts w:ascii="Times New Roman" w:hAnsi="Times New Roman" w:cs="Times New Roman"/>
@@ -27,7 +28,21 @@
           <w:szCs w:val="36"/>
           <w:lang w:val="en-GB"/>
         </w:rPr>
-        <w:t>O’Bayes 2022: Objective Bayes Methodology Conference</w:t>
+        <w:t>O’Bayes</w:t>
+      </w:r>
+      <w:proofErr w:type="spellEnd"/>
+      <w:r>
+        <w:rPr>
+          <w:rFonts w:ascii="Times New Roman" w:hAnsi="Times New Roman" w:cs="Times New Roman"/>
+          <w:b/>
+          <w:bCs/>
+          <w:i/>
+          <w:iCs/>
+          <w:sz w:val="36"/>
+          <w:szCs w:val="36"/>
+          <w:lang w:val="en-GB"/>
+        </w:rPr>
+        <w:t xml:space="preserve"> 2022: Objective Bayes Methodology Conference</w:t>
       </w:r>
       <w:r>
         <w:rPr>
@@ -438,8 +453,21 @@
           <w:szCs w:val="24"/>
           <w:lang w:val="en-GB"/>
         </w:rPr>
-        <w:t>Michele Guindani</w:t>
-      </w:r>
+        <w:t xml:space="preserve">Michele </w:t>
+      </w:r>
+      <w:proofErr w:type="spellStart"/>
+      <w:r>
+        <w:rPr>
+          <w:rFonts w:ascii="Times New Roman" w:hAnsi="Times New Roman" w:cs="Times New Roman"/>
+          <w:i/>
+          <w:iCs/>
+          <w:sz w:val="24"/>
+          <w:szCs w:val="24"/>
+          <w:lang w:val="en-GB"/>
+        </w:rPr>
+        <w:t>Guindani</w:t>
+      </w:r>
+      <w:proofErr w:type="spellEnd"/>
       <w:r>
         <w:rPr>
           <w:rFonts w:ascii="Times New Roman" w:hAnsi="Times New Roman" w:cs="Times New Roman"/>
@@ -455,7 +483,25 @@
           <w:sz w:val="24"/>
           <w:szCs w:val="24"/>
         </w:rPr>
-        <w:t xml:space="preserve">Bayesian Nonparametrics Methods with </w:t>
+        <w:t xml:space="preserve">Bayesian </w:t>
+      </w:r>
+      <w:proofErr w:type="spellStart"/>
+      <w:r>
+        <w:rPr>
+          <w:rFonts w:ascii="Times New Roman" w:hAnsi="Times New Roman" w:cs="Times New Roman"/>
+          <w:sz w:val="24"/>
+          <w:szCs w:val="24"/>
+        </w:rPr>
+        <w:t>Nonparametrics</w:t>
+      </w:r>
+      <w:proofErr w:type="spellEnd"/>
+      <w:r>
+        <w:rPr>
+          <w:rFonts w:ascii="Times New Roman" w:hAnsi="Times New Roman" w:cs="Times New Roman"/>
+          <w:sz w:val="24"/>
+          <w:szCs w:val="24"/>
+        </w:rPr>
+        <w:t xml:space="preserve"> Methods with </w:t>
       </w:r>
       <w:r>
         <w:rPr>
@@ -606,17 +652,43 @@
         </w:rPr>
         <w:t xml:space="preserve">: </w:t>
       </w:r>
-      <w:r>
-        <w:rPr>
-          <w:rFonts w:ascii="Times New Roman" w:hAnsi="Times New Roman" w:cs="Times New Roman"/>
-          <w:i/>
-          <w:iCs/>
-          <w:sz w:val="24"/>
-          <w:szCs w:val="24"/>
-          <w:lang w:val="en-GB"/>
-        </w:rPr>
-        <w:t>Omiros Papaspiliopoulos</w:t>
-      </w:r>
+      <w:proofErr w:type="spellStart"/>
+      <w:r>
+        <w:rPr>
+          <w:rFonts w:ascii="Times New Roman" w:hAnsi="Times New Roman" w:cs="Times New Roman"/>
+          <w:i/>
+          <w:iCs/>
+          <w:sz w:val="24"/>
+          <w:szCs w:val="24"/>
+          <w:lang w:val="en-GB"/>
+        </w:rPr>
+        <w:t>Omiros</w:t>
+      </w:r>
+      <w:proofErr w:type="spellEnd"/>
+      <w:r>
+        <w:rPr>
+          <w:rFonts w:ascii="Times New Roman" w:hAnsi="Times New Roman" w:cs="Times New Roman"/>
+          <w:i/>
+          <w:iCs/>
+          <w:sz w:val="24"/>
+          <w:szCs w:val="24"/>
+          <w:lang w:val="en-GB"/>
+        </w:rPr>
+        <w:t xml:space="preserve"> </w:t>
+      </w:r>
+      <w:proofErr w:type="spellStart"/>
+      <w:r>
+        <w:rPr>
+          <w:rFonts w:ascii="Times New Roman" w:hAnsi="Times New Roman" w:cs="Times New Roman"/>
+          <w:i/>
+          <w:iCs/>
+          <w:sz w:val="24"/>
+          <w:szCs w:val="24"/>
+          <w:lang w:val="en-GB"/>
+        </w:rPr>
+        <w:t>Papaspiliopoulos</w:t>
+      </w:r>
+      <w:proofErr w:type="spellEnd"/>
       <w:r>
         <w:rPr>
           <w:rFonts w:ascii="Times New Roman" w:hAnsi="Times New Roman" w:cs="Times New Roman"/>
@@ -627,6 +699,7 @@
         <w:t xml:space="preserve"> (</w:t>
       </w:r>
       <w:bookmarkStart w:id="0" w:name="_Hlk107048178"/>
+      <w:proofErr w:type="spellStart"/>
       <w:r>
         <w:rPr>
           <w:rFonts w:ascii="Times New Roman" w:hAnsi="Times New Roman" w:cs="Times New Roman"/>
@@ -637,6 +710,7 @@
         <w:t>Università</w:t>
       </w:r>
       <w:bookmarkEnd w:id="0"/>
+      <w:proofErr w:type="spellEnd"/>
       <w:r>
         <w:rPr>
           <w:rFonts w:ascii="Times New Roman" w:hAnsi="Times New Roman" w:cs="Times New Roman"/>
@@ -764,16 +838,29 @@
         </w:rPr>
         <w:t xml:space="preserve">: </w:t>
       </w:r>
-      <w:r>
-        <w:rPr>
-          <w:rFonts w:ascii="Times New Roman" w:hAnsi="Times New Roman" w:cs="Times New Roman"/>
-          <w:i/>
-          <w:iCs/>
-          <w:sz w:val="24"/>
-          <w:szCs w:val="24"/>
-          <w:lang w:val="en-GB"/>
-        </w:rPr>
-        <w:t>Subhashis Ghosal</w:t>
+      <w:proofErr w:type="spellStart"/>
+      <w:r>
+        <w:rPr>
+          <w:rFonts w:ascii="Times New Roman" w:hAnsi="Times New Roman" w:cs="Times New Roman"/>
+          <w:i/>
+          <w:iCs/>
+          <w:sz w:val="24"/>
+          <w:szCs w:val="24"/>
+          <w:lang w:val="en-GB"/>
+        </w:rPr>
+        <w:t>Subhashis</w:t>
+      </w:r>
+      <w:proofErr w:type="spellEnd"/>
+      <w:r>
+        <w:rPr>
+          <w:rFonts w:ascii="Times New Roman" w:hAnsi="Times New Roman" w:cs="Times New Roman"/>
+          <w:i/>
+          <w:iCs/>
+          <w:sz w:val="24"/>
+          <w:szCs w:val="24"/>
+          <w:lang w:val="en-GB"/>
+        </w:rPr>
+        <w:t xml:space="preserve"> Ghosal</w:t>
       </w:r>
       <w:r>
         <w:rPr>
@@ -1001,8 +1088,21 @@
           <w:szCs w:val="24"/>
           <w:lang w:val="en-GB"/>
         </w:rPr>
-        <w:t>Bruno Sansó</w:t>
-      </w:r>
+        <w:t xml:space="preserve">Bruno </w:t>
+      </w:r>
+      <w:proofErr w:type="spellStart"/>
+      <w:r>
+        <w:rPr>
+          <w:rFonts w:ascii="Times New Roman" w:hAnsi="Times New Roman" w:cs="Times New Roman"/>
+          <w:i/>
+          <w:iCs/>
+          <w:sz w:val="24"/>
+          <w:szCs w:val="24"/>
+          <w:lang w:val="en-GB"/>
+        </w:rPr>
+        <w:t>Sansó</w:t>
+      </w:r>
+      <w:proofErr w:type="spellEnd"/>
       <w:r>
         <w:rPr>
           <w:rFonts w:ascii="Times New Roman" w:hAnsi="Times New Roman" w:cs="Times New Roman"/>
@@ -1056,7 +1156,31 @@
           <w:szCs w:val="24"/>
           <w:lang w:val="en-GB"/>
         </w:rPr>
-        <w:t>Bruno Sansó (UCSC)</w:t>
+        <w:t xml:space="preserve">Bruno </w:t>
+      </w:r>
+      <w:proofErr w:type="spellStart"/>
+      <w:r>
+        <w:rPr>
+          <w:rFonts w:ascii="Times New Roman" w:hAnsi="Times New Roman" w:cs="Times New Roman"/>
+          <w:b/>
+          <w:bCs/>
+          <w:sz w:val="24"/>
+          <w:szCs w:val="24"/>
+          <w:lang w:val="en-GB"/>
+        </w:rPr>
+        <w:t>Sansó</w:t>
+      </w:r>
+      <w:proofErr w:type="spellEnd"/>
+      <w:r>
+        <w:rPr>
+          <w:rFonts w:ascii="Times New Roman" w:hAnsi="Times New Roman" w:cs="Times New Roman"/>
+          <w:b/>
+          <w:bCs/>
+          <w:sz w:val="24"/>
+          <w:szCs w:val="24"/>
+          <w:lang w:val="en-GB"/>
+        </w:rPr>
+        <w:t xml:space="preserve"> (UCSC)</w:t>
       </w:r>
     </w:p>
     <w:p>
@@ -1236,8 +1360,21 @@
           <w:szCs w:val="24"/>
           <w:lang w:val="en-GB"/>
         </w:rPr>
-        <w:t>Luis Pericchi</w:t>
-      </w:r>
+        <w:t xml:space="preserve">Luis </w:t>
+      </w:r>
+      <w:proofErr w:type="spellStart"/>
+      <w:r>
+        <w:rPr>
+          <w:rFonts w:ascii="Times New Roman" w:hAnsi="Times New Roman" w:cs="Times New Roman"/>
+          <w:i/>
+          <w:iCs/>
+          <w:sz w:val="24"/>
+          <w:szCs w:val="24"/>
+          <w:lang w:val="en-GB"/>
+        </w:rPr>
+        <w:t>Pericchi</w:t>
+      </w:r>
+      <w:proofErr w:type="spellEnd"/>
       <w:r>
         <w:rPr>
           <w:rFonts w:ascii="Times New Roman" w:hAnsi="Times New Roman" w:cs="Times New Roman"/>
@@ -1305,17 +1442,19 @@
         </w:rPr>
         <w:t xml:space="preserve"> </w:t>
       </w:r>
-      <w:r>
-        <w:rPr>
-          <w:rFonts w:ascii="Times New Roman" w:hAnsi="Times New Roman" w:cs="Times New Roman"/>
-          <w:i/>
-          <w:iCs/>
-          <w:sz w:val="24"/>
-          <w:szCs w:val="24"/>
-          <w:lang w:val="en-GB"/>
-        </w:rPr>
-        <w:t>Brunero Liseo</w:t>
-      </w:r>
+      <w:proofErr w:type="spellStart"/>
+      <w:r>
+        <w:rPr>
+          <w:rFonts w:ascii="Times New Roman" w:hAnsi="Times New Roman" w:cs="Times New Roman"/>
+          <w:i/>
+          <w:iCs/>
+          <w:sz w:val="24"/>
+          <w:szCs w:val="24"/>
+          <w:lang w:val="en-GB"/>
+        </w:rPr>
+        <w:t>Brunero</w:t>
+      </w:r>
+      <w:proofErr w:type="spellEnd"/>
       <w:r>
         <w:rPr>
           <w:rFonts w:ascii="Times New Roman" w:hAnsi="Times New Roman" w:cs="Times New Roman"/>
@@ -1327,6 +1466,30 @@
         </w:rPr>
         <w:t xml:space="preserve"> </w:t>
       </w:r>
+      <w:proofErr w:type="spellStart"/>
+      <w:r>
+        <w:rPr>
+          <w:rFonts w:ascii="Times New Roman" w:hAnsi="Times New Roman" w:cs="Times New Roman"/>
+          <w:i/>
+          <w:iCs/>
+          <w:sz w:val="24"/>
+          <w:szCs w:val="24"/>
+          <w:lang w:val="en-GB"/>
+        </w:rPr>
+        <w:t>Liseo</w:t>
+      </w:r>
+      <w:proofErr w:type="spellEnd"/>
+      <w:r>
+        <w:rPr>
+          <w:rFonts w:ascii="Times New Roman" w:hAnsi="Times New Roman" w:cs="Times New Roman"/>
+          <w:i/>
+          <w:iCs/>
+          <w:sz w:val="24"/>
+          <w:szCs w:val="24"/>
+          <w:lang w:val="en-GB"/>
+        </w:rPr>
+        <w:t xml:space="preserve"> </w:t>
+      </w:r>
       <w:r>
         <w:rPr>
           <w:rFonts w:ascii="Times New Roman" w:hAnsi="Times New Roman" w:cs="Times New Roman"/>
@@ -1342,7 +1505,25 @@
           <w:sz w:val="24"/>
           <w:szCs w:val="24"/>
         </w:rPr>
-        <w:t>Sapienza Università di Roma</w:t>
+        <w:t xml:space="preserve">Sapienza </w:t>
+      </w:r>
+      <w:proofErr w:type="spellStart"/>
+      <w:r>
+        <w:rPr>
+          <w:rFonts w:ascii="Times New Roman" w:hAnsi="Times New Roman" w:cs="Times New Roman"/>
+          <w:sz w:val="24"/>
+          <w:szCs w:val="24"/>
+        </w:rPr>
+        <w:t>Università</w:t>
+      </w:r>
+      <w:proofErr w:type="spellEnd"/>
+      <w:r>
+        <w:rPr>
+          <w:rFonts w:ascii="Times New Roman" w:hAnsi="Times New Roman" w:cs="Times New Roman"/>
+          <w:sz w:val="24"/>
+          <w:szCs w:val="24"/>
+        </w:rPr>
+        <w:t xml:space="preserve"> di Roma</w:t>
       </w:r>
       <w:r>
         <w:rPr>
@@ -1479,15 +1660,27 @@
         </w:rPr>
         <w:t xml:space="preserve"> (discussant: </w:t>
       </w:r>
-      <w:r>
-        <w:rPr>
-          <w:rFonts w:ascii="Times New Roman" w:hAnsi="Times New Roman" w:cs="Times New Roman"/>
-          <w:sz w:val="24"/>
-          <w:szCs w:val="24"/>
-          <w:lang w:val="en-GB"/>
-        </w:rPr>
-        <w:t xml:space="preserve">Thanos </w:t>
-      </w:r>
+      <w:proofErr w:type="spellStart"/>
+      <w:r>
+        <w:rPr>
+          <w:rFonts w:ascii="Times New Roman" w:hAnsi="Times New Roman" w:cs="Times New Roman"/>
+          <w:sz w:val="24"/>
+          <w:szCs w:val="24"/>
+          <w:lang w:val="en-GB"/>
+        </w:rPr>
+        <w:t>Thanos</w:t>
+      </w:r>
+      <w:proofErr w:type="spellEnd"/>
+      <w:r>
+        <w:rPr>
+          <w:rFonts w:ascii="Times New Roman" w:hAnsi="Times New Roman" w:cs="Times New Roman"/>
+          <w:sz w:val="24"/>
+          <w:szCs w:val="24"/>
+          <w:lang w:val="en-GB"/>
+        </w:rPr>
+        <w:t xml:space="preserve"> </w:t>
+      </w:r>
+      <w:proofErr w:type="spellStart"/>
       <w:r>
         <w:rPr>
           <w:rFonts w:ascii="Times New Roman" w:hAnsi="Times New Roman" w:cs="Times New Roman"/>
@@ -1499,6 +1692,7 @@
         </w:rPr>
         <w:t>Kottas</w:t>
       </w:r>
+      <w:proofErr w:type="spellEnd"/>
       <w:r>
         <w:rPr>
           <w:rFonts w:ascii="Times New Roman" w:hAnsi="Times New Roman" w:cs="Times New Roman"/>
@@ -1652,6 +1846,7 @@
         </w:rPr>
         <w:t>(</w:t>
       </w:r>
+      <w:proofErr w:type="spellStart"/>
       <w:r>
         <w:rPr>
           <w:rFonts w:ascii="Times New Roman" w:hAnsi="Times New Roman" w:cs="Times New Roman"/>
@@ -1661,6 +1856,7 @@
         </w:rPr>
         <w:t>Università</w:t>
       </w:r>
+      <w:proofErr w:type="spellEnd"/>
       <w:r>
         <w:rPr>
           <w:rFonts w:ascii="Times New Roman" w:hAnsi="Times New Roman" w:cs="Times New Roman"/>
@@ -1823,6 +2019,7 @@
         </w:rPr>
         <w:t xml:space="preserve">pproximations and </w:t>
       </w:r>
+      <w:proofErr w:type="spellStart"/>
       <w:r>
         <w:rPr>
           <w:rFonts w:ascii="Times New Roman" w:hAnsi="Times New Roman" w:cs="Times New Roman"/>
@@ -1841,6 +2038,7 @@
         </w:rPr>
         <w:t>symptotics</w:t>
       </w:r>
+      <w:proofErr w:type="spellEnd"/>
       <w:r>
         <w:rPr>
           <w:rFonts w:ascii="Times New Roman" w:hAnsi="Times New Roman" w:cs="Times New Roman"/>
@@ -1850,16 +2048,29 @@
         </w:rPr>
         <w:t xml:space="preserve"> (discussant: </w:t>
       </w:r>
-      <w:r>
-        <w:rPr>
-          <w:rFonts w:ascii="Times New Roman" w:hAnsi="Times New Roman" w:cs="Times New Roman"/>
-          <w:i/>
-          <w:iCs/>
-          <w:sz w:val="24"/>
-          <w:szCs w:val="24"/>
-          <w:lang w:val="en-GB"/>
-        </w:rPr>
-        <w:t>Mengyang Gu</w:t>
+      <w:proofErr w:type="spellStart"/>
+      <w:r>
+        <w:rPr>
+          <w:rFonts w:ascii="Times New Roman" w:hAnsi="Times New Roman" w:cs="Times New Roman"/>
+          <w:i/>
+          <w:iCs/>
+          <w:sz w:val="24"/>
+          <w:szCs w:val="24"/>
+          <w:lang w:val="en-GB"/>
+        </w:rPr>
+        <w:t>Mengyang</w:t>
+      </w:r>
+      <w:proofErr w:type="spellEnd"/>
+      <w:r>
+        <w:rPr>
+          <w:rFonts w:ascii="Times New Roman" w:hAnsi="Times New Roman" w:cs="Times New Roman"/>
+          <w:i/>
+          <w:iCs/>
+          <w:sz w:val="24"/>
+          <w:szCs w:val="24"/>
+          <w:lang w:val="en-GB"/>
+        </w:rPr>
+        <w:t xml:space="preserve"> Gu</w:t>
       </w:r>
       <w:r>
         <w:rPr>
@@ -2102,15 +2313,37 @@
         </w:rPr>
         <w:t>(</w:t>
       </w:r>
-      <w:r>
-        <w:rPr>
-          <w:rFonts w:ascii="Times New Roman" w:hAnsi="Times New Roman" w:cs="Times New Roman"/>
-          <w:sz w:val="24"/>
-          <w:szCs w:val="24"/>
-          <w:lang w:val="en-GB"/>
-        </w:rPr>
-        <w:t>Universitat de València</w:t>
-      </w:r>
+      <w:proofErr w:type="spellStart"/>
+      <w:r>
+        <w:rPr>
+          <w:rFonts w:ascii="Times New Roman" w:hAnsi="Times New Roman" w:cs="Times New Roman"/>
+          <w:sz w:val="24"/>
+          <w:szCs w:val="24"/>
+          <w:lang w:val="en-GB"/>
+        </w:rPr>
+        <w:t>Universitat</w:t>
+      </w:r>
+      <w:proofErr w:type="spellEnd"/>
+      <w:r>
+        <w:rPr>
+          <w:rFonts w:ascii="Times New Roman" w:hAnsi="Times New Roman" w:cs="Times New Roman"/>
+          <w:sz w:val="24"/>
+          <w:szCs w:val="24"/>
+          <w:lang w:val="en-GB"/>
+        </w:rPr>
+        <w:t xml:space="preserve"> de </w:t>
+      </w:r>
+      <w:proofErr w:type="spellStart"/>
+      <w:r>
+        <w:rPr>
+          <w:rFonts w:ascii="Times New Roman" w:hAnsi="Times New Roman" w:cs="Times New Roman"/>
+          <w:sz w:val="24"/>
+          <w:szCs w:val="24"/>
+          <w:lang w:val="en-GB"/>
+        </w:rPr>
+        <w:t>València</w:t>
+      </w:r>
+      <w:proofErr w:type="spellEnd"/>
       <w:r>
         <w:rPr>
           <w:rFonts w:ascii="Times New Roman" w:hAnsi="Times New Roman" w:cs="Times New Roman"/>
@@ -2159,6 +2392,7 @@
       <w:r>
         <w:t xml:space="preserve"> </w:t>
       </w:r>
+      <w:proofErr w:type="spellStart"/>
       <w:r>
         <w:rPr>
           <w:rFonts w:ascii="Times New Roman" w:hAnsi="Times New Roman" w:cs="Times New Roman"/>
@@ -2168,6 +2402,7 @@
         </w:rPr>
         <w:t>Marilena</w:t>
       </w:r>
+      <w:proofErr w:type="spellEnd"/>
       <w:r>
         <w:rPr>
           <w:rFonts w:ascii="Times New Roman" w:hAnsi="Times New Roman" w:cs="Times New Roman"/>
@@ -2195,6 +2430,7 @@
         </w:rPr>
         <w:t xml:space="preserve"> (</w:t>
       </w:r>
+      <w:proofErr w:type="spellStart"/>
       <w:r>
         <w:rPr>
           <w:rFonts w:ascii="Times New Roman" w:hAnsi="Times New Roman" w:cs="Times New Roman"/>
@@ -2204,6 +2440,7 @@
         </w:rPr>
         <w:t>Università</w:t>
       </w:r>
+      <w:proofErr w:type="spellEnd"/>
       <w:r>
         <w:rPr>
           <w:rFonts w:ascii="Times New Roman" w:hAnsi="Times New Roman" w:cs="Times New Roman"/>
@@ -2647,16 +2884,29 @@
         </w:rPr>
         <w:t xml:space="preserve">Chair: </w:t>
       </w:r>
-      <w:r>
-        <w:rPr>
-          <w:rFonts w:ascii="Times New Roman" w:hAnsi="Times New Roman" w:cs="Times New Roman"/>
-          <w:b/>
-          <w:bCs/>
-          <w:sz w:val="24"/>
-          <w:szCs w:val="24"/>
-          <w:lang w:val="en-GB"/>
-        </w:rPr>
-        <w:t>Juhee Lee (UCSC)</w:t>
+      <w:proofErr w:type="spellStart"/>
+      <w:r>
+        <w:rPr>
+          <w:rFonts w:ascii="Times New Roman" w:hAnsi="Times New Roman" w:cs="Times New Roman"/>
+          <w:b/>
+          <w:bCs/>
+          <w:sz w:val="24"/>
+          <w:szCs w:val="24"/>
+          <w:lang w:val="en-GB"/>
+        </w:rPr>
+        <w:t>Juhee</w:t>
+      </w:r>
+      <w:proofErr w:type="spellEnd"/>
+      <w:r>
+        <w:rPr>
+          <w:rFonts w:ascii="Times New Roman" w:hAnsi="Times New Roman" w:cs="Times New Roman"/>
+          <w:b/>
+          <w:bCs/>
+          <w:sz w:val="24"/>
+          <w:szCs w:val="24"/>
+          <w:lang w:val="en-GB"/>
+        </w:rPr>
+        <w:t xml:space="preserve"> Lee (UCSC)</w:t>
       </w:r>
     </w:p>
     <w:p>
@@ -2725,8 +2975,21 @@
           <w:szCs w:val="24"/>
           <w:lang w:val="en-GB"/>
         </w:rPr>
-        <w:t>Pierre Alquier</w:t>
-      </w:r>
+        <w:t xml:space="preserve">Pierre </w:t>
+      </w:r>
+      <w:proofErr w:type="spellStart"/>
+      <w:r>
+        <w:rPr>
+          <w:rFonts w:ascii="Times New Roman" w:hAnsi="Times New Roman" w:cs="Times New Roman"/>
+          <w:i/>
+          <w:iCs/>
+          <w:sz w:val="24"/>
+          <w:szCs w:val="24"/>
+          <w:lang w:val="en-GB"/>
+        </w:rPr>
+        <w:t>Alquier</w:t>
+      </w:r>
+      <w:proofErr w:type="spellEnd"/>
       <w:r>
         <w:rPr>
           <w:rFonts w:ascii="Times New Roman" w:hAnsi="Times New Roman" w:cs="Times New Roman"/>
@@ -2877,18 +3140,42 @@
           <w:szCs w:val="24"/>
           <w:lang w:val="en-GB"/>
         </w:rPr>
-        <w:t>Chris Drovan</w:t>
-      </w:r>
-      <w:r>
-        <w:rPr>
-          <w:rFonts w:ascii="Times New Roman" w:hAnsi="Times New Roman" w:cs="Times New Roman"/>
-          <w:i/>
-          <w:iCs/>
-          <w:sz w:val="24"/>
-          <w:szCs w:val="24"/>
-          <w:lang w:val="en-GB"/>
-        </w:rPr>
-        <w:t xml:space="preserve">di </w:t>
+        <w:t xml:space="preserve">Chris </w:t>
+      </w:r>
+      <w:proofErr w:type="spellStart"/>
+      <w:r>
+        <w:rPr>
+          <w:rFonts w:ascii="Times New Roman" w:hAnsi="Times New Roman" w:cs="Times New Roman"/>
+          <w:i/>
+          <w:iCs/>
+          <w:sz w:val="24"/>
+          <w:szCs w:val="24"/>
+          <w:lang w:val="en-GB"/>
+        </w:rPr>
+        <w:t>Drovan</w:t>
+      </w:r>
+      <w:r>
+        <w:rPr>
+          <w:rFonts w:ascii="Times New Roman" w:hAnsi="Times New Roman" w:cs="Times New Roman"/>
+          <w:i/>
+          <w:iCs/>
+          <w:sz w:val="24"/>
+          <w:szCs w:val="24"/>
+          <w:lang w:val="en-GB"/>
+        </w:rPr>
+        <w:t>di</w:t>
+      </w:r>
+      <w:proofErr w:type="spellEnd"/>
+      <w:r>
+        <w:rPr>
+          <w:rFonts w:ascii="Times New Roman" w:hAnsi="Times New Roman" w:cs="Times New Roman"/>
+          <w:i/>
+          <w:iCs/>
+          <w:sz w:val="24"/>
+          <w:szCs w:val="24"/>
+          <w:lang w:val="en-GB"/>
+        </w:rPr>
+        <w:t xml:space="preserve"> </w:t>
       </w:r>
       <w:r>
         <w:rPr>
@@ -2924,7 +3211,27 @@
           <w:szCs w:val="24"/>
           <w:lang w:val="en-GB"/>
         </w:rPr>
-        <w:t>Bayesian Synthetic Likelihood – Asymptotics and Misspecification</w:t>
+        <w:t xml:space="preserve">Bayesian Synthetic Likelihood – </w:t>
+      </w:r>
+      <w:proofErr w:type="spellStart"/>
+      <w:r>
+        <w:rPr>
+          <w:rFonts w:ascii="Times New Roman" w:hAnsi="Times New Roman" w:cs="Times New Roman"/>
+          <w:sz w:val="24"/>
+          <w:szCs w:val="24"/>
+          <w:lang w:val="en-GB"/>
+        </w:rPr>
+        <w:t>Asymptotics</w:t>
+      </w:r>
+      <w:proofErr w:type="spellEnd"/>
+      <w:r>
+        <w:rPr>
+          <w:rFonts w:ascii="Times New Roman" w:hAnsi="Times New Roman" w:cs="Times New Roman"/>
+          <w:sz w:val="24"/>
+          <w:szCs w:val="24"/>
+          <w:lang w:val="en-GB"/>
+        </w:rPr>
+        <w:t xml:space="preserve"> and Misspecification</w:t>
       </w:r>
       <w:r>
         <w:rPr>
@@ -2944,8 +3251,21 @@
           <w:szCs w:val="24"/>
           <w:lang w:val="en-GB"/>
         </w:rPr>
-        <w:t>Stefano Cabras</w:t>
-      </w:r>
+        <w:t xml:space="preserve">Stefano </w:t>
+      </w:r>
+      <w:proofErr w:type="spellStart"/>
+      <w:r>
+        <w:rPr>
+          <w:rFonts w:ascii="Times New Roman" w:hAnsi="Times New Roman" w:cs="Times New Roman"/>
+          <w:i/>
+          <w:iCs/>
+          <w:sz w:val="24"/>
+          <w:szCs w:val="24"/>
+          <w:lang w:val="en-GB"/>
+        </w:rPr>
+        <w:t>Cabras</w:t>
+      </w:r>
+      <w:proofErr w:type="spellEnd"/>
       <w:r>
         <w:rPr>
           <w:rFonts w:ascii="Times New Roman" w:hAnsi="Times New Roman" w:cs="Times New Roman"/>
@@ -3228,16 +3548,29 @@
         </w:rPr>
         <w:t xml:space="preserve"> [discussant: </w:t>
       </w:r>
-      <w:r>
-        <w:rPr>
-          <w:rFonts w:ascii="Times New Roman" w:hAnsi="Times New Roman" w:cs="Times New Roman"/>
-          <w:i/>
-          <w:iCs/>
-          <w:sz w:val="24"/>
-          <w:szCs w:val="24"/>
-          <w:lang w:val="en-GB"/>
-        </w:rPr>
-        <w:t>Natesh Pillai</w:t>
+      <w:proofErr w:type="spellStart"/>
+      <w:r>
+        <w:rPr>
+          <w:rFonts w:ascii="Times New Roman" w:hAnsi="Times New Roman" w:cs="Times New Roman"/>
+          <w:i/>
+          <w:iCs/>
+          <w:sz w:val="24"/>
+          <w:szCs w:val="24"/>
+          <w:lang w:val="en-GB"/>
+        </w:rPr>
+        <w:t>Natesh</w:t>
+      </w:r>
+      <w:proofErr w:type="spellEnd"/>
+      <w:r>
+        <w:rPr>
+          <w:rFonts w:ascii="Times New Roman" w:hAnsi="Times New Roman" w:cs="Times New Roman"/>
+          <w:i/>
+          <w:iCs/>
+          <w:sz w:val="24"/>
+          <w:szCs w:val="24"/>
+          <w:lang w:val="en-GB"/>
+        </w:rPr>
+        <w:t xml:space="preserve"> Pillai</w:t>
       </w:r>
       <w:r>
         <w:rPr>
@@ -3341,7 +3674,31 @@
           <w:szCs w:val="24"/>
           <w:lang w:val="en-GB"/>
         </w:rPr>
-        <w:t>(Dedicated to Luis Pericchi’s Birthday)</w:t>
+        <w:t xml:space="preserve">(Dedicated to Luis </w:t>
+      </w:r>
+      <w:proofErr w:type="spellStart"/>
+      <w:r>
+        <w:rPr>
+          <w:rFonts w:ascii="Times New Roman" w:hAnsi="Times New Roman" w:cs="Times New Roman"/>
+          <w:b/>
+          <w:bCs/>
+          <w:sz w:val="24"/>
+          <w:szCs w:val="24"/>
+          <w:lang w:val="en-GB"/>
+        </w:rPr>
+        <w:t>Pericchi’s</w:t>
+      </w:r>
+      <w:proofErr w:type="spellEnd"/>
+      <w:r>
+        <w:rPr>
+          <w:rFonts w:ascii="Times New Roman" w:hAnsi="Times New Roman" w:cs="Times New Roman"/>
+          <w:b/>
+          <w:bCs/>
+          <w:sz w:val="24"/>
+          <w:szCs w:val="24"/>
+          <w:lang w:val="en-GB"/>
+        </w:rPr>
+        <w:t xml:space="preserve"> Birthday)</w:t>
       </w:r>
       <w:r>
         <w:rPr>
@@ -3432,54 +3789,78 @@
           <w:szCs w:val="24"/>
           <w:lang w:val="en-GB"/>
         </w:rPr>
-        <w:t>Jim Berger</w:t>
-      </w:r>
-      <w:r>
-        <w:rPr>
-          <w:rFonts w:ascii="Times New Roman" w:hAnsi="Times New Roman" w:cs="Times New Roman"/>
-          <w:sz w:val="24"/>
-          <w:szCs w:val="24"/>
-          <w:lang w:val="en-GB"/>
-        </w:rPr>
-        <w:t xml:space="preserve"> (Duke University): Reflections on Intrinsic Priors [discussant </w:t>
-      </w:r>
-      <w:r>
-        <w:rPr>
-          <w:rFonts w:ascii="Times New Roman" w:hAnsi="Times New Roman" w:cs="Times New Roman"/>
-          <w:i/>
-          <w:iCs/>
-          <w:sz w:val="24"/>
-          <w:szCs w:val="24"/>
-          <w:lang w:val="en-GB"/>
-        </w:rPr>
-        <w:t>Guido Consonni</w:t>
-      </w:r>
-      <w:r>
-        <w:rPr>
-          <w:rFonts w:ascii="Times New Roman" w:hAnsi="Times New Roman" w:cs="Times New Roman"/>
-          <w:sz w:val="24"/>
-          <w:szCs w:val="24"/>
-          <w:lang w:val="en-GB"/>
-        </w:rPr>
-        <w:t xml:space="preserve"> (</w:t>
-      </w:r>
-      <w:r>
-        <w:rPr>
-          <w:rFonts w:ascii="Times New Roman" w:hAnsi="Times New Roman" w:cs="Times New Roman"/>
-          <w:sz w:val="24"/>
-          <w:szCs w:val="24"/>
-          <w:lang w:val="en-GB"/>
-        </w:rPr>
-        <w:t>Università</w:t>
-      </w:r>
-      <w:r>
-        <w:rPr>
-          <w:rFonts w:ascii="Times New Roman" w:hAnsi="Times New Roman" w:cs="Times New Roman"/>
-          <w:sz w:val="24"/>
-          <w:szCs w:val="24"/>
-          <w:lang w:val="en-GB"/>
-        </w:rPr>
-        <w:t xml:space="preserve"> Cattolica Milano)]</w:t>
+        <w:t>Maria-</w:t>
+      </w:r>
+      <w:proofErr w:type="spellStart"/>
+      <w:r>
+        <w:rPr>
+          <w:rFonts w:ascii="Times New Roman" w:hAnsi="Times New Roman" w:cs="Times New Roman"/>
+          <w:i/>
+          <w:iCs/>
+          <w:sz w:val="24"/>
+          <w:szCs w:val="24"/>
+          <w:lang w:val="en-GB"/>
+        </w:rPr>
+        <w:t>Eglée</w:t>
+      </w:r>
+      <w:proofErr w:type="spellEnd"/>
+      <w:r>
+        <w:rPr>
+          <w:rFonts w:ascii="Times New Roman" w:hAnsi="Times New Roman" w:cs="Times New Roman"/>
+          <w:i/>
+          <w:iCs/>
+          <w:sz w:val="24"/>
+          <w:szCs w:val="24"/>
+          <w:lang w:val="en-GB"/>
+        </w:rPr>
+        <w:t xml:space="preserve"> Pérez</w:t>
+      </w:r>
+      <w:r>
+        <w:rPr>
+          <w:rFonts w:ascii="Times New Roman" w:hAnsi="Times New Roman" w:cs="Times New Roman"/>
+          <w:sz w:val="24"/>
+          <w:szCs w:val="24"/>
+          <w:lang w:val="en-GB"/>
+        </w:rPr>
+        <w:t xml:space="preserve"> (University of Puerto Rico): </w:t>
+      </w:r>
+      <w:r>
+        <w:rPr>
+          <w:rFonts w:ascii="Times New Roman" w:hAnsi="Times New Roman" w:cs="Times New Roman"/>
+          <w:sz w:val="24"/>
+          <w:szCs w:val="24"/>
+          <w:lang w:val="en-GB"/>
+        </w:rPr>
+        <w:t xml:space="preserve">Building Bridges: Bayesian Approaches for Increasing Reproducibility in Null Hypothesis Significance Testing </w:t>
+      </w:r>
+      <w:r>
+        <w:rPr>
+          <w:rFonts w:ascii="Times New Roman" w:hAnsi="Times New Roman" w:cs="Times New Roman"/>
+          <w:sz w:val="24"/>
+          <w:szCs w:val="24"/>
+          <w:lang w:val="en-GB"/>
+        </w:rPr>
+        <w:t xml:space="preserve">[discussant </w:t>
+      </w:r>
+      <w:r>
+        <w:rPr>
+          <w:rFonts w:ascii="Times New Roman" w:hAnsi="Times New Roman" w:cs="Times New Roman"/>
+          <w:i/>
+          <w:iCs/>
+          <w:sz w:val="24"/>
+          <w:szCs w:val="24"/>
+          <w:lang w:val="en-GB"/>
+        </w:rPr>
+        <w:t>Alexander Ly</w:t>
+      </w:r>
+      <w:r>
+        <w:rPr>
+          <w:rFonts w:ascii="Times New Roman" w:hAnsi="Times New Roman" w:cs="Times New Roman"/>
+          <w:sz w:val="24"/>
+          <w:szCs w:val="24"/>
+          <w:lang w:val="en-GB"/>
+        </w:rPr>
+        <w:t xml:space="preserve"> (University of Amsterdam)]</w:t>
       </w:r>
     </w:p>
     <w:p>
@@ -3548,54 +3929,54 @@
           <w:szCs w:val="24"/>
           <w:lang w:val="en-GB"/>
         </w:rPr>
-        <w:t>Maria-Eglée Pérez</w:t>
-      </w:r>
-      <w:r>
-        <w:rPr>
-          <w:rFonts w:ascii="Times New Roman" w:hAnsi="Times New Roman" w:cs="Times New Roman"/>
-          <w:sz w:val="24"/>
-          <w:szCs w:val="24"/>
-          <w:lang w:val="en-GB"/>
-        </w:rPr>
-        <w:t xml:space="preserve"> (University of Puerto Rico): </w:t>
-      </w:r>
-      <w:r>
-        <w:rPr>
-          <w:rFonts w:ascii="Times New Roman" w:hAnsi="Times New Roman" w:cs="Times New Roman"/>
-          <w:sz w:val="24"/>
-          <w:szCs w:val="24"/>
-          <w:lang w:val="en-GB"/>
-        </w:rPr>
-        <w:t xml:space="preserve">Building Bridges: Bayesian Approaches for Increasing Reproducibility in Null Hypothesis Significance Testing </w:t>
-      </w:r>
-      <w:r>
-        <w:rPr>
-          <w:rFonts w:ascii="Times New Roman" w:hAnsi="Times New Roman" w:cs="Times New Roman"/>
-          <w:sz w:val="24"/>
-          <w:szCs w:val="24"/>
-          <w:lang w:val="en-GB"/>
-        </w:rPr>
-        <w:t xml:space="preserve">[discussant </w:t>
-      </w:r>
-      <w:r>
-        <w:rPr>
-          <w:rFonts w:ascii="Times New Roman" w:hAnsi="Times New Roman" w:cs="Times New Roman"/>
-          <w:i/>
-          <w:iCs/>
-          <w:sz w:val="24"/>
-          <w:szCs w:val="24"/>
-          <w:lang w:val="en-GB"/>
-        </w:rPr>
-        <w:t>Alexander Ly</w:t>
-      </w:r>
-      <w:r>
-        <w:rPr>
-          <w:rFonts w:ascii="Times New Roman" w:hAnsi="Times New Roman" w:cs="Times New Roman"/>
-          <w:sz w:val="24"/>
-          <w:szCs w:val="24"/>
-          <w:lang w:val="en-GB"/>
-        </w:rPr>
-        <w:t xml:space="preserve"> (University of Amsterdam)]</w:t>
+        <w:t>Eduardo Gutierrez</w:t>
+      </w:r>
+      <w:r>
+        <w:rPr>
+          <w:rFonts w:ascii="Times New Roman" w:hAnsi="Times New Roman" w:cs="Times New Roman"/>
+          <w:sz w:val="24"/>
+          <w:szCs w:val="24"/>
+          <w:lang w:val="en-GB"/>
+        </w:rPr>
+        <w:t xml:space="preserve"> (</w:t>
+      </w:r>
+      <w:r>
+        <w:rPr>
+          <w:rFonts w:ascii="Times New Roman" w:hAnsi="Times New Roman" w:cs="Times New Roman"/>
+          <w:sz w:val="24"/>
+          <w:szCs w:val="24"/>
+          <w:lang w:val="en-GB"/>
+        </w:rPr>
+        <w:t>IIMAS, UNAM</w:t>
+      </w:r>
+      <w:r>
+        <w:rPr>
+          <w:rFonts w:ascii="Times New Roman" w:hAnsi="Times New Roman" w:cs="Times New Roman"/>
+          <w:sz w:val="24"/>
+          <w:szCs w:val="24"/>
+          <w:lang w:val="en-GB"/>
+        </w:rPr>
+        <w:t xml:space="preserve">): Model Selection as Point Estimation [discussant: </w:t>
+      </w:r>
+      <w:r>
+        <w:rPr>
+          <w:rFonts w:ascii="Times New Roman" w:hAnsi="Times New Roman" w:cs="Times New Roman"/>
+          <w:i/>
+          <w:iCs/>
+          <w:sz w:val="24"/>
+          <w:szCs w:val="24"/>
+          <w:lang w:val="en-GB"/>
+        </w:rPr>
+        <w:t>Edward George</w:t>
+      </w:r>
+      <w:r>
+        <w:rPr>
+          <w:rFonts w:ascii="Times New Roman" w:hAnsi="Times New Roman" w:cs="Times New Roman"/>
+          <w:sz w:val="24"/>
+          <w:szCs w:val="24"/>
+          <w:lang w:val="en-GB"/>
+        </w:rPr>
+        <w:t xml:space="preserve"> (University of Pennsylvania)]</w:t>
       </w:r>
     </w:p>
     <w:p>
@@ -3685,54 +4066,175 @@
           <w:szCs w:val="24"/>
           <w:lang w:val="en-GB"/>
         </w:rPr>
-        <w:t>Eduardo Gutierrez</w:t>
-      </w:r>
-      <w:r>
-        <w:rPr>
-          <w:rFonts w:ascii="Times New Roman" w:hAnsi="Times New Roman" w:cs="Times New Roman"/>
-          <w:sz w:val="24"/>
-          <w:szCs w:val="24"/>
-          <w:lang w:val="en-GB"/>
-        </w:rPr>
-        <w:t xml:space="preserve"> (</w:t>
-      </w:r>
-      <w:r>
-        <w:rPr>
-          <w:rFonts w:ascii="Times New Roman" w:hAnsi="Times New Roman" w:cs="Times New Roman"/>
-          <w:sz w:val="24"/>
-          <w:szCs w:val="24"/>
-          <w:lang w:val="en-GB"/>
-        </w:rPr>
-        <w:t>IIMAS, UNAM</w:t>
-      </w:r>
-      <w:r>
-        <w:rPr>
-          <w:rFonts w:ascii="Times New Roman" w:hAnsi="Times New Roman" w:cs="Times New Roman"/>
-          <w:sz w:val="24"/>
-          <w:szCs w:val="24"/>
-          <w:lang w:val="en-GB"/>
-        </w:rPr>
-        <w:t xml:space="preserve">): Model Selection as Point Estimation [discussant: </w:t>
-      </w:r>
-      <w:r>
-        <w:rPr>
-          <w:rFonts w:ascii="Times New Roman" w:hAnsi="Times New Roman" w:cs="Times New Roman"/>
-          <w:i/>
-          <w:iCs/>
-          <w:sz w:val="24"/>
-          <w:szCs w:val="24"/>
-          <w:lang w:val="en-GB"/>
-        </w:rPr>
-        <w:t>Edward George</w:t>
-      </w:r>
-      <w:r>
-        <w:rPr>
-          <w:rFonts w:ascii="Times New Roman" w:hAnsi="Times New Roman" w:cs="Times New Roman"/>
-          <w:sz w:val="24"/>
-          <w:szCs w:val="24"/>
-          <w:lang w:val="en-GB"/>
-        </w:rPr>
-        <w:t xml:space="preserve"> (University of Pennsylvania)]</w:t>
+        <w:t>Abel Rodriguez</w:t>
+      </w:r>
+      <w:r>
+        <w:rPr>
+          <w:rFonts w:ascii="Times New Roman" w:hAnsi="Times New Roman" w:cs="Times New Roman"/>
+          <w:sz w:val="24"/>
+          <w:szCs w:val="24"/>
+          <w:lang w:val="en-GB"/>
+        </w:rPr>
+        <w:t xml:space="preserve"> (University of Washington): </w:t>
+      </w:r>
+      <w:r>
+        <w:rPr>
+          <w:rFonts w:ascii="Times New Roman" w:eastAsia="Times New Roman" w:hAnsi="Times New Roman" w:cs="Times New Roman"/>
+          <w:sz w:val="24"/>
+          <w:szCs w:val="24"/>
+          <w:lang w:eastAsia="en-GB"/>
+        </w:rPr>
+        <w:t xml:space="preserve">Default </w:t>
+      </w:r>
+      <w:r>
+        <w:rPr>
+          <w:rFonts w:ascii="Times New Roman" w:eastAsia="Times New Roman" w:hAnsi="Times New Roman" w:cs="Times New Roman"/>
+          <w:sz w:val="24"/>
+          <w:szCs w:val="24"/>
+          <w:lang w:eastAsia="en-GB"/>
+        </w:rPr>
+        <w:t>P</w:t>
+      </w:r>
+      <w:r>
+        <w:rPr>
+          <w:rFonts w:ascii="Times New Roman" w:eastAsia="Times New Roman" w:hAnsi="Times New Roman" w:cs="Times New Roman"/>
+          <w:sz w:val="24"/>
+          <w:szCs w:val="24"/>
+          <w:lang w:eastAsia="en-GB"/>
+        </w:rPr>
+        <w:t xml:space="preserve">riors and </w:t>
+      </w:r>
+      <w:r>
+        <w:rPr>
+          <w:rFonts w:ascii="Times New Roman" w:eastAsia="Times New Roman" w:hAnsi="Times New Roman" w:cs="Times New Roman"/>
+          <w:sz w:val="24"/>
+          <w:szCs w:val="24"/>
+          <w:lang w:eastAsia="en-GB"/>
+        </w:rPr>
+        <w:t>R</w:t>
+      </w:r>
+      <w:r>
+        <w:rPr>
+          <w:rFonts w:ascii="Times New Roman" w:eastAsia="Times New Roman" w:hAnsi="Times New Roman" w:cs="Times New Roman"/>
+          <w:sz w:val="24"/>
+          <w:szCs w:val="24"/>
+          <w:lang w:eastAsia="en-GB"/>
+        </w:rPr>
+        <w:t xml:space="preserve">obust </w:t>
+      </w:r>
+      <w:r>
+        <w:rPr>
+          <w:rFonts w:ascii="Times New Roman" w:eastAsia="Times New Roman" w:hAnsi="Times New Roman" w:cs="Times New Roman"/>
+          <w:sz w:val="24"/>
+          <w:szCs w:val="24"/>
+          <w:lang w:eastAsia="en-GB"/>
+        </w:rPr>
+        <w:t>E</w:t>
+      </w:r>
+      <w:r>
+        <w:rPr>
+          <w:rFonts w:ascii="Times New Roman" w:eastAsia="Times New Roman" w:hAnsi="Times New Roman" w:cs="Times New Roman"/>
+          <w:sz w:val="24"/>
+          <w:szCs w:val="24"/>
+          <w:lang w:eastAsia="en-GB"/>
+        </w:rPr>
+        <w:t xml:space="preserve">stimation for </w:t>
+      </w:r>
+      <w:r>
+        <w:rPr>
+          <w:rFonts w:ascii="Times New Roman" w:eastAsia="Times New Roman" w:hAnsi="Times New Roman" w:cs="Times New Roman"/>
+          <w:sz w:val="24"/>
+          <w:szCs w:val="24"/>
+          <w:lang w:eastAsia="en-GB"/>
+        </w:rPr>
+        <w:t>G</w:t>
+      </w:r>
+      <w:r>
+        <w:rPr>
+          <w:rFonts w:ascii="Times New Roman" w:eastAsia="Times New Roman" w:hAnsi="Times New Roman" w:cs="Times New Roman"/>
+          <w:sz w:val="24"/>
+          <w:szCs w:val="24"/>
+          <w:lang w:eastAsia="en-GB"/>
+        </w:rPr>
+        <w:t xml:space="preserve">eneralized </w:t>
+      </w:r>
+      <w:r>
+        <w:rPr>
+          <w:rFonts w:ascii="Times New Roman" w:eastAsia="Times New Roman" w:hAnsi="Times New Roman" w:cs="Times New Roman"/>
+          <w:sz w:val="24"/>
+          <w:szCs w:val="24"/>
+          <w:lang w:eastAsia="en-GB"/>
+        </w:rPr>
+        <w:t>L</w:t>
+      </w:r>
+      <w:r>
+        <w:rPr>
+          <w:rFonts w:ascii="Times New Roman" w:eastAsia="Times New Roman" w:hAnsi="Times New Roman" w:cs="Times New Roman"/>
+          <w:sz w:val="24"/>
+          <w:szCs w:val="24"/>
+          <w:lang w:eastAsia="en-GB"/>
+        </w:rPr>
+        <w:t xml:space="preserve">inear </w:t>
+      </w:r>
+      <w:r>
+        <w:rPr>
+          <w:rFonts w:ascii="Times New Roman" w:eastAsia="Times New Roman" w:hAnsi="Times New Roman" w:cs="Times New Roman"/>
+          <w:sz w:val="24"/>
+          <w:szCs w:val="24"/>
+          <w:lang w:eastAsia="en-GB"/>
+        </w:rPr>
+        <w:t>M</w:t>
+      </w:r>
+      <w:r>
+        <w:rPr>
+          <w:rFonts w:ascii="Times New Roman" w:eastAsia="Times New Roman" w:hAnsi="Times New Roman" w:cs="Times New Roman"/>
+          <w:sz w:val="24"/>
+          <w:szCs w:val="24"/>
+          <w:lang w:eastAsia="en-GB"/>
+        </w:rPr>
+        <w:t>odels</w:t>
+      </w:r>
+      <w:r>
+        <w:rPr>
+          <w:rFonts w:ascii="Times New Roman" w:eastAsia="Times New Roman" w:hAnsi="Times New Roman" w:cs="Times New Roman"/>
+          <w:sz w:val="24"/>
+          <w:szCs w:val="24"/>
+          <w:lang w:eastAsia="en-GB"/>
+        </w:rPr>
+        <w:t xml:space="preserve"> [discussant: </w:t>
+      </w:r>
+      <w:r>
+        <w:rPr>
+          <w:rFonts w:ascii="Times New Roman" w:eastAsia="Times New Roman" w:hAnsi="Times New Roman" w:cs="Times New Roman"/>
+          <w:i/>
+          <w:iCs/>
+          <w:sz w:val="24"/>
+          <w:szCs w:val="24"/>
+          <w:lang w:eastAsia="en-GB"/>
+        </w:rPr>
+        <w:t xml:space="preserve">Alice </w:t>
+      </w:r>
+      <w:proofErr w:type="spellStart"/>
+      <w:r>
+        <w:rPr>
+          <w:rFonts w:ascii="Times New Roman" w:eastAsia="Times New Roman" w:hAnsi="Times New Roman" w:cs="Times New Roman"/>
+          <w:i/>
+          <w:iCs/>
+          <w:sz w:val="24"/>
+          <w:szCs w:val="24"/>
+          <w:lang w:eastAsia="en-GB"/>
+        </w:rPr>
+        <w:t>Kirichenko</w:t>
+      </w:r>
+      <w:proofErr w:type="spellEnd"/>
+      <w:r>
+        <w:rPr>
+          <w:rFonts w:ascii="Times New Roman" w:eastAsia="Times New Roman" w:hAnsi="Times New Roman" w:cs="Times New Roman"/>
+          <w:sz w:val="24"/>
+          <w:szCs w:val="24"/>
+          <w:lang w:eastAsia="en-GB"/>
+        </w:rPr>
+        <w:t xml:space="preserve"> (University of Warwick)]</w:t>
       </w:r>
     </w:p>
     <w:p>
@@ -3764,162 +4266,49 @@
           <w:szCs w:val="24"/>
           <w:lang w:val="en-GB"/>
         </w:rPr>
-        <w:t>Abel Rodriguez</w:t>
-      </w:r>
-      <w:r>
-        <w:rPr>
-          <w:rFonts w:ascii="Times New Roman" w:hAnsi="Times New Roman" w:cs="Times New Roman"/>
-          <w:sz w:val="24"/>
-          <w:szCs w:val="24"/>
-          <w:lang w:val="en-GB"/>
-        </w:rPr>
-        <w:t xml:space="preserve"> (University of Washington): </w:t>
-      </w:r>
-      <w:r>
-        <w:rPr>
-          <w:rFonts w:ascii="Times New Roman" w:eastAsia="Times New Roman" w:hAnsi="Times New Roman" w:cs="Times New Roman"/>
-          <w:sz w:val="24"/>
-          <w:szCs w:val="24"/>
-          <w:lang w:eastAsia="en-GB"/>
-        </w:rPr>
-        <w:t xml:space="preserve">Default </w:t>
-      </w:r>
-      <w:r>
-        <w:rPr>
-          <w:rFonts w:ascii="Times New Roman" w:eastAsia="Times New Roman" w:hAnsi="Times New Roman" w:cs="Times New Roman"/>
-          <w:sz w:val="24"/>
-          <w:szCs w:val="24"/>
-          <w:lang w:eastAsia="en-GB"/>
-        </w:rPr>
-        <w:t>P</w:t>
-      </w:r>
-      <w:r>
-        <w:rPr>
-          <w:rFonts w:ascii="Times New Roman" w:eastAsia="Times New Roman" w:hAnsi="Times New Roman" w:cs="Times New Roman"/>
-          <w:sz w:val="24"/>
-          <w:szCs w:val="24"/>
-          <w:lang w:eastAsia="en-GB"/>
-        </w:rPr>
-        <w:t xml:space="preserve">riors and </w:t>
-      </w:r>
-      <w:r>
-        <w:rPr>
-          <w:rFonts w:ascii="Times New Roman" w:eastAsia="Times New Roman" w:hAnsi="Times New Roman" w:cs="Times New Roman"/>
-          <w:sz w:val="24"/>
-          <w:szCs w:val="24"/>
-          <w:lang w:eastAsia="en-GB"/>
-        </w:rPr>
-        <w:t>R</w:t>
-      </w:r>
-      <w:r>
-        <w:rPr>
-          <w:rFonts w:ascii="Times New Roman" w:eastAsia="Times New Roman" w:hAnsi="Times New Roman" w:cs="Times New Roman"/>
-          <w:sz w:val="24"/>
-          <w:szCs w:val="24"/>
-          <w:lang w:eastAsia="en-GB"/>
-        </w:rPr>
-        <w:t xml:space="preserve">obust </w:t>
-      </w:r>
-      <w:r>
-        <w:rPr>
-          <w:rFonts w:ascii="Times New Roman" w:eastAsia="Times New Roman" w:hAnsi="Times New Roman" w:cs="Times New Roman"/>
-          <w:sz w:val="24"/>
-          <w:szCs w:val="24"/>
-          <w:lang w:eastAsia="en-GB"/>
-        </w:rPr>
-        <w:t>E</w:t>
-      </w:r>
-      <w:r>
-        <w:rPr>
-          <w:rFonts w:ascii="Times New Roman" w:eastAsia="Times New Roman" w:hAnsi="Times New Roman" w:cs="Times New Roman"/>
-          <w:sz w:val="24"/>
-          <w:szCs w:val="24"/>
-          <w:lang w:eastAsia="en-GB"/>
-        </w:rPr>
-        <w:t xml:space="preserve">stimation for </w:t>
-      </w:r>
-      <w:r>
-        <w:rPr>
-          <w:rFonts w:ascii="Times New Roman" w:eastAsia="Times New Roman" w:hAnsi="Times New Roman" w:cs="Times New Roman"/>
-          <w:sz w:val="24"/>
-          <w:szCs w:val="24"/>
-          <w:lang w:eastAsia="en-GB"/>
-        </w:rPr>
-        <w:t>G</w:t>
-      </w:r>
-      <w:r>
-        <w:rPr>
-          <w:rFonts w:ascii="Times New Roman" w:eastAsia="Times New Roman" w:hAnsi="Times New Roman" w:cs="Times New Roman"/>
-          <w:sz w:val="24"/>
-          <w:szCs w:val="24"/>
-          <w:lang w:eastAsia="en-GB"/>
-        </w:rPr>
-        <w:t xml:space="preserve">eneralized </w:t>
-      </w:r>
-      <w:r>
-        <w:rPr>
-          <w:rFonts w:ascii="Times New Roman" w:eastAsia="Times New Roman" w:hAnsi="Times New Roman" w:cs="Times New Roman"/>
-          <w:sz w:val="24"/>
-          <w:szCs w:val="24"/>
-          <w:lang w:eastAsia="en-GB"/>
-        </w:rPr>
-        <w:t>L</w:t>
-      </w:r>
-      <w:r>
-        <w:rPr>
-          <w:rFonts w:ascii="Times New Roman" w:eastAsia="Times New Roman" w:hAnsi="Times New Roman" w:cs="Times New Roman"/>
-          <w:sz w:val="24"/>
-          <w:szCs w:val="24"/>
-          <w:lang w:eastAsia="en-GB"/>
-        </w:rPr>
-        <w:t xml:space="preserve">inear </w:t>
-      </w:r>
-      <w:r>
-        <w:rPr>
-          <w:rFonts w:ascii="Times New Roman" w:eastAsia="Times New Roman" w:hAnsi="Times New Roman" w:cs="Times New Roman"/>
-          <w:sz w:val="24"/>
-          <w:szCs w:val="24"/>
-          <w:lang w:eastAsia="en-GB"/>
-        </w:rPr>
-        <w:t>M</w:t>
-      </w:r>
-      <w:r>
-        <w:rPr>
-          <w:rFonts w:ascii="Times New Roman" w:eastAsia="Times New Roman" w:hAnsi="Times New Roman" w:cs="Times New Roman"/>
-          <w:sz w:val="24"/>
-          <w:szCs w:val="24"/>
-          <w:lang w:eastAsia="en-GB"/>
-        </w:rPr>
-        <w:t>odels</w:t>
-      </w:r>
-      <w:r>
-        <w:rPr>
-          <w:rFonts w:ascii="Times New Roman" w:eastAsia="Times New Roman" w:hAnsi="Times New Roman" w:cs="Times New Roman"/>
-          <w:sz w:val="24"/>
-          <w:szCs w:val="24"/>
-          <w:lang w:eastAsia="en-GB"/>
-        </w:rPr>
-        <w:t xml:space="preserve"> [discussant: </w:t>
-      </w:r>
-      <w:r>
-        <w:rPr>
-          <w:rFonts w:ascii="Times New Roman" w:eastAsia="Times New Roman" w:hAnsi="Times New Roman" w:cs="Times New Roman"/>
-          <w:i/>
-          <w:iCs/>
-          <w:sz w:val="24"/>
-          <w:szCs w:val="24"/>
-          <w:lang w:eastAsia="en-GB"/>
-        </w:rPr>
-        <w:t>Alice Kirichenko</w:t>
-      </w:r>
-      <w:r>
-        <w:rPr>
-          <w:rFonts w:ascii="Times New Roman" w:eastAsia="Times New Roman" w:hAnsi="Times New Roman" w:cs="Times New Roman"/>
-          <w:sz w:val="24"/>
-          <w:szCs w:val="24"/>
-          <w:lang w:eastAsia="en-GB"/>
-        </w:rPr>
-        <w:t xml:space="preserve"> (University of Warwick)]</w:t>
+        <w:t>Jim Berger</w:t>
+      </w:r>
+      <w:r>
+        <w:rPr>
+          <w:rFonts w:ascii="Times New Roman" w:hAnsi="Times New Roman" w:cs="Times New Roman"/>
+          <w:sz w:val="24"/>
+          <w:szCs w:val="24"/>
+          <w:lang w:val="en-GB"/>
+        </w:rPr>
+        <w:t xml:space="preserve"> (Duke University): Reflections on Intrinsic Priors [discussant: </w:t>
+      </w:r>
+      <w:r>
+        <w:rPr>
+          <w:rFonts w:ascii="Times New Roman" w:hAnsi="Times New Roman" w:cs="Times New Roman"/>
+          <w:i/>
+          <w:iCs/>
+          <w:sz w:val="24"/>
+          <w:szCs w:val="24"/>
+          <w:lang w:val="en-GB"/>
+        </w:rPr>
+        <w:t xml:space="preserve">Luis </w:t>
+      </w:r>
+      <w:proofErr w:type="spellStart"/>
+      <w:r>
+        <w:rPr>
+          <w:rFonts w:ascii="Times New Roman" w:hAnsi="Times New Roman" w:cs="Times New Roman"/>
+          <w:i/>
+          <w:iCs/>
+          <w:sz w:val="24"/>
+          <w:szCs w:val="24"/>
+          <w:lang w:val="en-GB"/>
+        </w:rPr>
+        <w:t>Pericchi</w:t>
+      </w:r>
+      <w:proofErr w:type="spellEnd"/>
+      <w:r>
+        <w:rPr>
+          <w:rFonts w:ascii="Times New Roman" w:hAnsi="Times New Roman" w:cs="Times New Roman"/>
+          <w:sz w:val="24"/>
+          <w:szCs w:val="24"/>
+          <w:lang w:val="en-GB"/>
+        </w:rPr>
+        <w:t xml:space="preserve"> (University of Puerto Rico)]</w:t>
       </w:r>
     </w:p>
     <w:p>
@@ -4084,8 +4473,21 @@
           <w:szCs w:val="24"/>
           <w:lang w:val="en-GB"/>
         </w:rPr>
-        <w:t>David Rossell</w:t>
-      </w:r>
+        <w:t xml:space="preserve">David </w:t>
+      </w:r>
+      <w:proofErr w:type="spellStart"/>
+      <w:r>
+        <w:rPr>
+          <w:rFonts w:ascii="Times New Roman" w:hAnsi="Times New Roman" w:cs="Times New Roman"/>
+          <w:i/>
+          <w:iCs/>
+          <w:sz w:val="24"/>
+          <w:szCs w:val="24"/>
+          <w:lang w:val="en-GB"/>
+        </w:rPr>
+        <w:t>Rossell</w:t>
+      </w:r>
+      <w:proofErr w:type="spellEnd"/>
       <w:r>
         <w:rPr>
           <w:rFonts w:ascii="Times New Roman" w:hAnsi="Times New Roman" w:cs="Times New Roman"/>
@@ -4095,15 +4497,57 @@
         </w:rPr>
         <w:t xml:space="preserve"> (</w:t>
       </w:r>
-      <w:r>
-        <w:rPr>
-          <w:rFonts w:ascii="Times New Roman" w:hAnsi="Times New Roman" w:cs="Times New Roman"/>
-          <w:sz w:val="24"/>
-          <w:szCs w:val="24"/>
-          <w:lang w:val="en-GB"/>
-        </w:rPr>
-        <w:t>Universitat Pompeu Fabra</w:t>
-      </w:r>
+      <w:proofErr w:type="spellStart"/>
+      <w:r>
+        <w:rPr>
+          <w:rFonts w:ascii="Times New Roman" w:hAnsi="Times New Roman" w:cs="Times New Roman"/>
+          <w:sz w:val="24"/>
+          <w:szCs w:val="24"/>
+          <w:lang w:val="en-GB"/>
+        </w:rPr>
+        <w:t>Universitat</w:t>
+      </w:r>
+      <w:proofErr w:type="spellEnd"/>
+      <w:r>
+        <w:rPr>
+          <w:rFonts w:ascii="Times New Roman" w:hAnsi="Times New Roman" w:cs="Times New Roman"/>
+          <w:sz w:val="24"/>
+          <w:szCs w:val="24"/>
+          <w:lang w:val="en-GB"/>
+        </w:rPr>
+        <w:t xml:space="preserve"> </w:t>
+      </w:r>
+      <w:proofErr w:type="spellStart"/>
+      <w:r>
+        <w:rPr>
+          <w:rFonts w:ascii="Times New Roman" w:hAnsi="Times New Roman" w:cs="Times New Roman"/>
+          <w:sz w:val="24"/>
+          <w:szCs w:val="24"/>
+          <w:lang w:val="en-GB"/>
+        </w:rPr>
+        <w:t>Pompeu</w:t>
+      </w:r>
+      <w:proofErr w:type="spellEnd"/>
+      <w:r>
+        <w:rPr>
+          <w:rFonts w:ascii="Times New Roman" w:hAnsi="Times New Roman" w:cs="Times New Roman"/>
+          <w:sz w:val="24"/>
+          <w:szCs w:val="24"/>
+          <w:lang w:val="en-GB"/>
+        </w:rPr>
+        <w:t xml:space="preserve"> </w:t>
+      </w:r>
+      <w:proofErr w:type="spellStart"/>
+      <w:r>
+        <w:rPr>
+          <w:rFonts w:ascii="Times New Roman" w:hAnsi="Times New Roman" w:cs="Times New Roman"/>
+          <w:sz w:val="24"/>
+          <w:szCs w:val="24"/>
+          <w:lang w:val="en-GB"/>
+        </w:rPr>
+        <w:t>Fabra</w:t>
+      </w:r>
+      <w:proofErr w:type="spellEnd"/>
       <w:r>
         <w:rPr>
           <w:rFonts w:ascii="Times New Roman" w:hAnsi="Times New Roman" w:cs="Times New Roman"/>
@@ -4185,16 +4629,29 @@
         </w:rPr>
         <w:t xml:space="preserve"> [discussant: </w:t>
       </w:r>
-      <w:r>
-        <w:rPr>
-          <w:rFonts w:ascii="Times New Roman" w:hAnsi="Times New Roman" w:cs="Times New Roman"/>
-          <w:i/>
-          <w:iCs/>
-          <w:sz w:val="24"/>
-          <w:szCs w:val="24"/>
-          <w:lang w:val="en-GB"/>
-        </w:rPr>
-        <w:t>Havard Rue</w:t>
+      <w:proofErr w:type="spellStart"/>
+      <w:r>
+        <w:rPr>
+          <w:rFonts w:ascii="Times New Roman" w:hAnsi="Times New Roman" w:cs="Times New Roman"/>
+          <w:i/>
+          <w:iCs/>
+          <w:sz w:val="24"/>
+          <w:szCs w:val="24"/>
+          <w:lang w:val="en-GB"/>
+        </w:rPr>
+        <w:t>Havard</w:t>
+      </w:r>
+      <w:proofErr w:type="spellEnd"/>
+      <w:r>
+        <w:rPr>
+          <w:rFonts w:ascii="Times New Roman" w:hAnsi="Times New Roman" w:cs="Times New Roman"/>
+          <w:i/>
+          <w:iCs/>
+          <w:sz w:val="24"/>
+          <w:szCs w:val="24"/>
+          <w:lang w:val="en-GB"/>
+        </w:rPr>
+        <w:t xml:space="preserve"> Rue</w:t>
       </w:r>
       <w:r>
         <w:rPr>
@@ -4310,8 +4767,21 @@
           <w:szCs w:val="24"/>
           <w:lang w:val="en-GB"/>
         </w:rPr>
-        <w:t>Veronika Rockova</w:t>
-      </w:r>
+        <w:t xml:space="preserve">Veronika </w:t>
+      </w:r>
+      <w:proofErr w:type="spellStart"/>
+      <w:r>
+        <w:rPr>
+          <w:rFonts w:ascii="Times New Roman" w:hAnsi="Times New Roman" w:cs="Times New Roman"/>
+          <w:i/>
+          <w:iCs/>
+          <w:sz w:val="24"/>
+          <w:szCs w:val="24"/>
+          <w:lang w:val="en-GB"/>
+        </w:rPr>
+        <w:t>Rockova</w:t>
+      </w:r>
+      <w:proofErr w:type="spellEnd"/>
       <w:r>
         <w:rPr>
           <w:rFonts w:ascii="Times New Roman" w:hAnsi="Times New Roman" w:cs="Times New Roman"/>
@@ -4339,16 +4809,29 @@
         </w:rPr>
         <w:t xml:space="preserve"> [discussant: </w:t>
       </w:r>
-      <w:r>
-        <w:rPr>
-          <w:rFonts w:ascii="Times New Roman" w:hAnsi="Times New Roman" w:cs="Times New Roman"/>
-          <w:i/>
-          <w:iCs/>
-          <w:sz w:val="24"/>
-          <w:szCs w:val="24"/>
-          <w:lang w:val="en-GB"/>
-        </w:rPr>
-        <w:t>Weining Shen</w:t>
+      <w:proofErr w:type="spellStart"/>
+      <w:r>
+        <w:rPr>
+          <w:rFonts w:ascii="Times New Roman" w:hAnsi="Times New Roman" w:cs="Times New Roman"/>
+          <w:i/>
+          <w:iCs/>
+          <w:sz w:val="24"/>
+          <w:szCs w:val="24"/>
+          <w:lang w:val="en-GB"/>
+        </w:rPr>
+        <w:t>Weining</w:t>
+      </w:r>
+      <w:proofErr w:type="spellEnd"/>
+      <w:r>
+        <w:rPr>
+          <w:rFonts w:ascii="Times New Roman" w:hAnsi="Times New Roman" w:cs="Times New Roman"/>
+          <w:i/>
+          <w:iCs/>
+          <w:sz w:val="24"/>
+          <w:szCs w:val="24"/>
+          <w:lang w:val="en-GB"/>
+        </w:rPr>
+        <w:t xml:space="preserve"> Shen</w:t>
       </w:r>
       <w:r>
         <w:rPr>
@@ -4474,8 +4957,21 @@
           <w:szCs w:val="24"/>
           <w:lang w:val="en-GB"/>
         </w:rPr>
-        <w:t>Donatello Telesca</w:t>
-      </w:r>
+        <w:t xml:space="preserve">Donatello </w:t>
+      </w:r>
+      <w:proofErr w:type="spellStart"/>
+      <w:r>
+        <w:rPr>
+          <w:rFonts w:ascii="Times New Roman" w:hAnsi="Times New Roman" w:cs="Times New Roman"/>
+          <w:i/>
+          <w:iCs/>
+          <w:sz w:val="24"/>
+          <w:szCs w:val="24"/>
+          <w:lang w:val="en-GB"/>
+        </w:rPr>
+        <w:t>Telesca</w:t>
+      </w:r>
+      <w:proofErr w:type="spellEnd"/>
       <w:r>
         <w:rPr>
           <w:rFonts w:ascii="Times New Roman" w:hAnsi="Times New Roman" w:cs="Times New Roman"/>
@@ -4703,6 +5199,7 @@
         </w:rPr>
         <w:t xml:space="preserve"> </w:t>
       </w:r>
+      <w:proofErr w:type="spellStart"/>
       <w:r>
         <w:rPr>
           <w:rFonts w:ascii="Times New Roman" w:hAnsi="Times New Roman" w:cs="Times New Roman"/>
@@ -4714,6 +5211,7 @@
         </w:rPr>
         <w:t>Camerlenghi</w:t>
       </w:r>
+      <w:proofErr w:type="spellEnd"/>
       <w:r>
         <w:rPr>
           <w:rFonts w:ascii="Times New Roman" w:hAnsi="Times New Roman" w:cs="Times New Roman"/>
@@ -4779,8 +5277,21 @@
           <w:szCs w:val="24"/>
           <w:lang w:val="en-GB"/>
         </w:rPr>
-        <w:t>Antonio Canalle</w:t>
-      </w:r>
+        <w:t xml:space="preserve">Antonio </w:t>
+      </w:r>
+      <w:proofErr w:type="spellStart"/>
+      <w:r>
+        <w:rPr>
+          <w:rFonts w:ascii="Times New Roman" w:hAnsi="Times New Roman" w:cs="Times New Roman"/>
+          <w:i/>
+          <w:iCs/>
+          <w:sz w:val="24"/>
+          <w:szCs w:val="24"/>
+          <w:lang w:val="en-GB"/>
+        </w:rPr>
+        <w:t>Canalle</w:t>
+      </w:r>
+      <w:proofErr w:type="spellEnd"/>
       <w:r>
         <w:rPr>
           <w:rFonts w:ascii="Times New Roman" w:hAnsi="Times New Roman" w:cs="Times New Roman"/>
@@ -4905,16 +5416,29 @@
         </w:rPr>
         <w:tab/>
       </w:r>
-      <w:r>
-        <w:rPr>
-          <w:rFonts w:ascii="Times New Roman" w:hAnsi="Times New Roman" w:cs="Times New Roman"/>
-          <w:i/>
-          <w:iCs/>
-          <w:sz w:val="24"/>
-          <w:szCs w:val="24"/>
-          <w:lang w:val="en-GB"/>
-        </w:rPr>
-        <w:t>Ramsés Mena</w:t>
+      <w:proofErr w:type="spellStart"/>
+      <w:r>
+        <w:rPr>
+          <w:rFonts w:ascii="Times New Roman" w:hAnsi="Times New Roman" w:cs="Times New Roman"/>
+          <w:i/>
+          <w:iCs/>
+          <w:sz w:val="24"/>
+          <w:szCs w:val="24"/>
+          <w:lang w:val="en-GB"/>
+        </w:rPr>
+        <w:t>Ramsés</w:t>
+      </w:r>
+      <w:proofErr w:type="spellEnd"/>
+      <w:r>
+        <w:rPr>
+          <w:rFonts w:ascii="Times New Roman" w:hAnsi="Times New Roman" w:cs="Times New Roman"/>
+          <w:i/>
+          <w:iCs/>
+          <w:sz w:val="24"/>
+          <w:szCs w:val="24"/>
+          <w:lang w:val="en-GB"/>
+        </w:rPr>
+        <w:t xml:space="preserve"> Mena</w:t>
       </w:r>
       <w:r>
         <w:rPr>
@@ -4941,7 +5465,27 @@
           <w:szCs w:val="24"/>
           <w:lang w:val="en-GB"/>
         </w:rPr>
-        <w:t>Universidad Nacional Autónoma de México</w:t>
+        <w:t xml:space="preserve">Universidad Nacional </w:t>
+      </w:r>
+      <w:proofErr w:type="spellStart"/>
+      <w:r>
+        <w:rPr>
+          <w:rFonts w:ascii="Times New Roman" w:hAnsi="Times New Roman" w:cs="Times New Roman"/>
+          <w:sz w:val="24"/>
+          <w:szCs w:val="24"/>
+          <w:lang w:val="en-GB"/>
+        </w:rPr>
+        <w:t>Autónoma</w:t>
+      </w:r>
+      <w:proofErr w:type="spellEnd"/>
+      <w:r>
+        <w:rPr>
+          <w:rFonts w:ascii="Times New Roman" w:hAnsi="Times New Roman" w:cs="Times New Roman"/>
+          <w:sz w:val="24"/>
+          <w:szCs w:val="24"/>
+          <w:lang w:val="en-GB"/>
+        </w:rPr>
+        <w:t xml:space="preserve"> de México</w:t>
       </w:r>
       <w:r>
         <w:rPr>
@@ -5227,7 +5771,27 @@
           <w:szCs w:val="24"/>
           <w:lang w:val="en-GB"/>
         </w:rPr>
-        <w:t>Meeting of the O’Bayes Section of ISBA (open to everyone)</w:t>
+        <w:t xml:space="preserve">Meeting of the </w:t>
+      </w:r>
+      <w:proofErr w:type="spellStart"/>
+      <w:r>
+        <w:rPr>
+          <w:rFonts w:ascii="Times New Roman" w:hAnsi="Times New Roman" w:cs="Times New Roman"/>
+          <w:sz w:val="24"/>
+          <w:szCs w:val="24"/>
+          <w:lang w:val="en-GB"/>
+        </w:rPr>
+        <w:t>O’Bayes</w:t>
+      </w:r>
+      <w:proofErr w:type="spellEnd"/>
+      <w:r>
+        <w:rPr>
+          <w:rFonts w:ascii="Times New Roman" w:hAnsi="Times New Roman" w:cs="Times New Roman"/>
+          <w:sz w:val="24"/>
+          <w:szCs w:val="24"/>
+          <w:lang w:val="en-GB"/>
+        </w:rPr>
+        <w:t xml:space="preserve"> Section of ISBA (open to everyone)</w:t>
       </w:r>
     </w:p>
     <w:p>
@@ -5354,8 +5918,21 @@
           <w:szCs w:val="24"/>
           <w:lang w:val="en-GB"/>
         </w:rPr>
-        <w:t>Athanasios Kottas</w:t>
-      </w:r>
+        <w:t xml:space="preserve">Athanasios </w:t>
+      </w:r>
+      <w:proofErr w:type="spellStart"/>
+      <w:r>
+        <w:rPr>
+          <w:rFonts w:ascii="Times New Roman" w:hAnsi="Times New Roman" w:cs="Times New Roman"/>
+          <w:b/>
+          <w:bCs/>
+          <w:sz w:val="24"/>
+          <w:szCs w:val="24"/>
+          <w:lang w:val="en-GB"/>
+        </w:rPr>
+        <w:t>Kottas</w:t>
+      </w:r>
+      <w:proofErr w:type="spellEnd"/>
       <w:r>
         <w:rPr>
           <w:rFonts w:ascii="Times New Roman" w:hAnsi="Times New Roman" w:cs="Times New Roman"/>
@@ -5712,8 +6289,21 @@
           <w:szCs w:val="24"/>
           <w:lang w:val="en-GB"/>
         </w:rPr>
-        <w:t>Clara Grazian</w:t>
-      </w:r>
+        <w:t xml:space="preserve">Clara </w:t>
+      </w:r>
+      <w:proofErr w:type="spellStart"/>
+      <w:r>
+        <w:rPr>
+          <w:rFonts w:ascii="Times New Roman" w:hAnsi="Times New Roman" w:cs="Times New Roman"/>
+          <w:i/>
+          <w:iCs/>
+          <w:sz w:val="24"/>
+          <w:szCs w:val="24"/>
+          <w:lang w:val="en-GB"/>
+        </w:rPr>
+        <w:t>Grazian</w:t>
+      </w:r>
+      <w:proofErr w:type="spellEnd"/>
       <w:r>
         <w:rPr>
           <w:rFonts w:ascii="Times New Roman" w:hAnsi="Times New Roman" w:cs="Times New Roman"/>
@@ -5842,16 +6432,29 @@
         </w:rPr>
         <w:t xml:space="preserve"> [discussant: </w:t>
       </w:r>
-      <w:r>
-        <w:rPr>
-          <w:rFonts w:ascii="Times New Roman" w:hAnsi="Times New Roman" w:cs="Times New Roman"/>
-          <w:i/>
-          <w:iCs/>
-          <w:sz w:val="24"/>
-          <w:szCs w:val="24"/>
-          <w:lang w:val="en-GB"/>
-        </w:rPr>
-        <w:t xml:space="preserve">Garritt Page </w:t>
+      <w:proofErr w:type="spellStart"/>
+      <w:r>
+        <w:rPr>
+          <w:rFonts w:ascii="Times New Roman" w:hAnsi="Times New Roman" w:cs="Times New Roman"/>
+          <w:i/>
+          <w:iCs/>
+          <w:sz w:val="24"/>
+          <w:szCs w:val="24"/>
+          <w:lang w:val="en-GB"/>
+        </w:rPr>
+        <w:t>Garritt</w:t>
+      </w:r>
+      <w:proofErr w:type="spellEnd"/>
+      <w:r>
+        <w:rPr>
+          <w:rFonts w:ascii="Times New Roman" w:hAnsi="Times New Roman" w:cs="Times New Roman"/>
+          <w:i/>
+          <w:iCs/>
+          <w:sz w:val="24"/>
+          <w:szCs w:val="24"/>
+          <w:lang w:val="en-GB"/>
+        </w:rPr>
+        <w:t xml:space="preserve"> Page </w:t>
       </w:r>
       <w:r>
         <w:rPr>
@@ -6058,7 +6661,31 @@
           <w:szCs w:val="24"/>
           <w:lang w:val="en-GB"/>
         </w:rPr>
-        <w:t>Isadora Antoniano-Villalobos</w:t>
+        <w:t xml:space="preserve">Isadora </w:t>
+      </w:r>
+      <w:proofErr w:type="spellStart"/>
+      <w:r>
+        <w:rPr>
+          <w:rFonts w:ascii="Times New Roman" w:hAnsi="Times New Roman" w:cs="Times New Roman"/>
+          <w:i/>
+          <w:iCs/>
+          <w:sz w:val="24"/>
+          <w:szCs w:val="24"/>
+          <w:lang w:val="en-GB"/>
+        </w:rPr>
+        <w:t>Antoniano</w:t>
+      </w:r>
+      <w:proofErr w:type="spellEnd"/>
+      <w:r>
+        <w:rPr>
+          <w:rFonts w:ascii="Times New Roman" w:hAnsi="Times New Roman" w:cs="Times New Roman"/>
+          <w:i/>
+          <w:iCs/>
+          <w:sz w:val="24"/>
+          <w:szCs w:val="24"/>
+          <w:lang w:val="en-GB"/>
+        </w:rPr>
+        <w:t>-Villalobos</w:t>
       </w:r>
       <w:r>
         <w:rPr>
@@ -6069,14 +6696,25 @@
         </w:rPr>
         <w:t xml:space="preserve"> (</w:t>
       </w:r>
-      <w:r>
-        <w:rPr>
-          <w:rFonts w:ascii="Times New Roman" w:hAnsi="Times New Roman" w:cs="Times New Roman"/>
-          <w:sz w:val="24"/>
-          <w:szCs w:val="24"/>
-          <w:lang w:val="en-GB"/>
-        </w:rPr>
-        <w:t>Università Ca' Foscari</w:t>
+      <w:proofErr w:type="spellStart"/>
+      <w:r>
+        <w:rPr>
+          <w:rFonts w:ascii="Times New Roman" w:hAnsi="Times New Roman" w:cs="Times New Roman"/>
+          <w:sz w:val="24"/>
+          <w:szCs w:val="24"/>
+          <w:lang w:val="en-GB"/>
+        </w:rPr>
+        <w:t>Università</w:t>
+      </w:r>
+      <w:proofErr w:type="spellEnd"/>
+      <w:r>
+        <w:rPr>
+          <w:rFonts w:ascii="Times New Roman" w:hAnsi="Times New Roman" w:cs="Times New Roman"/>
+          <w:sz w:val="24"/>
+          <w:szCs w:val="24"/>
+          <w:lang w:val="en-GB"/>
+        </w:rPr>
+        <w:t xml:space="preserve"> Ca' Foscari</w:t>
       </w:r>
       <w:r>
         <w:rPr>

</xml_diff>